<commit_message>
SEM 4_2 - FEBRERO
</commit_message>
<xml_diff>
--- a/SEMANA 4_2 - FEBRERO/FINAL TEST - 2/FINAL TEST - 2.docx
+++ b/SEMANA 4_2 - FEBRERO/FINAL TEST - 2/FINAL TEST - 2.docx
@@ -852,12 +852,65 @@
           <w:tab w:val="left" w:pos="1134"/>
         </w:tabs>
         <w:spacing w:line="276" w:lineRule="auto"/>
-        <w:jc w:val="both"/>
-        <w:rPr>
-          <w:color w:val="202122"/>
-          <w:shd w:val="clear" w:color="auto" w:fill="FFFFFF"/>
-        </w:rPr>
-      </w:pPr>
+        <w:jc w:val="center"/>
+        <w:rPr>
+          <w:color w:val="202122"/>
+          <w:shd w:val="clear" w:color="auto" w:fill="FFFFFF"/>
+        </w:rPr>
+      </w:pPr>
+      <w:r>
+        <w:rPr>
+          <w:noProof/>
+        </w:rPr>
+        <w:drawing>
+          <wp:inline distT="0" distB="0" distL="0" distR="0" wp14:anchorId="3A68EBD2" wp14:editId="130229A7">
+            <wp:extent cx="2990850" cy="1289159"/>
+            <wp:effectExtent l="0" t="0" r="0" b="0"/>
+            <wp:docPr id="3" name="Imagen 3"/>
+            <wp:cNvGraphicFramePr>
+              <a:graphicFrameLocks xmlns:a="http://schemas.openxmlformats.org/drawingml/2006/main" noChangeAspect="1"/>
+            </wp:cNvGraphicFramePr>
+            <a:graphic xmlns:a="http://schemas.openxmlformats.org/drawingml/2006/main">
+              <a:graphicData uri="http://schemas.openxmlformats.org/drawingml/2006/picture">
+                <pic:pic xmlns:pic="http://schemas.openxmlformats.org/drawingml/2006/picture">
+                  <pic:nvPicPr>
+                    <pic:cNvPr id="0" name="Picture 1"/>
+                    <pic:cNvPicPr>
+                      <a:picLocks noChangeAspect="1" noChangeArrowheads="1"/>
+                    </pic:cNvPicPr>
+                  </pic:nvPicPr>
+                  <pic:blipFill>
+                    <a:blip r:embed="rId7">
+                      <a:extLst>
+                        <a:ext uri="{28A0092B-C50C-407E-A947-70E740481C1C}">
+                          <a14:useLocalDpi xmlns:a14="http://schemas.microsoft.com/office/drawing/2010/main" val="0"/>
+                        </a:ext>
+                      </a:extLst>
+                    </a:blip>
+                    <a:srcRect/>
+                    <a:stretch>
+                      <a:fillRect/>
+                    </a:stretch>
+                  </pic:blipFill>
+                  <pic:spPr bwMode="auto">
+                    <a:xfrm>
+                      <a:off x="0" y="0"/>
+                      <a:ext cx="2996783" cy="1291716"/>
+                    </a:xfrm>
+                    <a:prstGeom prst="rect">
+                      <a:avLst/>
+                    </a:prstGeom>
+                    <a:noFill/>
+                    <a:ln>
+                      <a:noFill/>
+                    </a:ln>
+                  </pic:spPr>
+                </pic:pic>
+              </a:graphicData>
+            </a:graphic>
+          </wp:inline>
+        </w:drawing>
+      </w:r>
     </w:p>
     <w:p>
       <w:pPr>
@@ -1097,6 +1150,73 @@
           <w:shd w:val="clear" w:color="auto" w:fill="FFFFFF"/>
         </w:rPr>
         <w:t xml:space="preserve"> BonusVelocidad en pantalla y solo será visible por 20 segundos. Si PACMAN no lo coge desaparece y vuelve a aparecer en otra ubicación. </w:t>
+      </w:r>
+    </w:p>
+    <w:p>
+      <w:pPr>
+        <w:pStyle w:val="Prrafodelista"/>
+        <w:tabs>
+          <w:tab w:val="left" w:pos="1134"/>
+        </w:tabs>
+        <w:spacing w:line="276" w:lineRule="auto"/>
+        <w:ind w:left="720" w:firstLine="0"/>
+        <w:jc w:val="center"/>
+        <w:rPr>
+          <w:rFonts w:asciiTheme="minorHAnsi" w:hAnsiTheme="minorHAnsi" w:cstheme="minorHAnsi"/>
+        </w:rPr>
+      </w:pPr>
+      <w:r>
+        <w:rPr>
+          <w:noProof/>
+        </w:rPr>
+        <w:drawing>
+          <wp:inline distT="0" distB="0" distL="0" distR="0" wp14:anchorId="2A9EF6DA" wp14:editId="188E0A28">
+            <wp:extent cx="4591050" cy="1157480"/>
+            <wp:effectExtent l="0" t="0" r="0" b="0"/>
+            <wp:docPr id="5" name="Imagen 5"/>
+            <wp:cNvGraphicFramePr>
+              <a:graphicFrameLocks xmlns:a="http://schemas.openxmlformats.org/drawingml/2006/main" noChangeAspect="1"/>
+            </wp:cNvGraphicFramePr>
+            <a:graphic xmlns:a="http://schemas.openxmlformats.org/drawingml/2006/main">
+              <a:graphicData uri="http://schemas.openxmlformats.org/drawingml/2006/picture">
+                <pic:pic xmlns:pic="http://schemas.openxmlformats.org/drawingml/2006/picture">
+                  <pic:nvPicPr>
+                    <pic:cNvPr id="0" name="Picture 8"/>
+                    <pic:cNvPicPr>
+                      <a:picLocks noChangeAspect="1" noChangeArrowheads="1"/>
+                    </pic:cNvPicPr>
+                  </pic:nvPicPr>
+                  <pic:blipFill>
+                    <a:blip r:embed="rId8">
+                      <a:extLst>
+                        <a:ext uri="{28A0092B-C50C-407E-A947-70E740481C1C}">
+                          <a14:useLocalDpi xmlns:a14="http://schemas.microsoft.com/office/drawing/2010/main" val="0"/>
+                        </a:ext>
+                      </a:extLst>
+                    </a:blip>
+                    <a:srcRect/>
+                    <a:stretch>
+                      <a:fillRect/>
+                    </a:stretch>
+                  </pic:blipFill>
+                  <pic:spPr bwMode="auto">
+                    <a:xfrm>
+                      <a:off x="0" y="0"/>
+                      <a:ext cx="4605554" cy="1161137"/>
+                    </a:xfrm>
+                    <a:prstGeom prst="rect">
+                      <a:avLst/>
+                    </a:prstGeom>
+                    <a:noFill/>
+                    <a:ln>
+                      <a:noFill/>
+                    </a:ln>
+                  </pic:spPr>
+                </pic:pic>
+              </a:graphicData>
+            </a:graphic>
+          </wp:inline>
+        </w:drawing>
       </w:r>
     </w:p>
     <w:p>
@@ -1178,6 +1298,20 @@
       <w:pPr>
         <w:pStyle w:val="Prrafodelista"/>
         <w:widowControl/>
+        <w:autoSpaceDE/>
+        <w:autoSpaceDN/>
+        <w:spacing w:after="200" w:line="276" w:lineRule="auto"/>
+        <w:ind w:left="360" w:firstLine="0"/>
+        <w:contextualSpacing/>
+        <w:rPr>
+          <w:lang w:val="es-PE"/>
+        </w:rPr>
+      </w:pPr>
+    </w:p>
+    <w:p>
+      <w:pPr>
+        <w:pStyle w:val="Prrafodelista"/>
+        <w:widowControl/>
         <w:numPr>
           <w:ilvl w:val="1"/>
           <w:numId w:val="1"/>
@@ -1360,6 +1494,7 @@
           <w:sz w:val="24"/>
           <w:szCs w:val="24"/>
         </w:rPr>
+        <w:lastRenderedPageBreak/>
         <w:t>PACMAN come todo los pac-dots, o</w:t>
       </w:r>
     </w:p>

</xml_diff>